<commit_message>
completed assignment i think
</commit_message>
<xml_diff>
--- a/Brady_Chris_Lab03.docx
+++ b/Brady_Chris_Lab03.docx
@@ -1105,6 +1105,99 @@
         </w:rPr>
         <w:t xml:space="preserve">  Make sure it is clear from the screen shots that your filter worked correctly.</w:t>
       </w:r>
+      <w:r>
+        <w:rPr>
+          <w:noProof/>
+        </w:rPr>
+        <w:t xml:space="preserve"> </w:t>
+      </w:r>
+      <w:r>
+        <w:rPr>
+          <w:noProof/>
+        </w:rPr>
+        <w:lastRenderedPageBreak/>
+        <w:drawing>
+          <wp:inline distT="0" distB="0" distL="0" distR="0" wp14:anchorId="687BC901" wp14:editId="1AA56208">
+            <wp:extent cx="4008946" cy="2828925"/>
+            <wp:effectExtent l="0" t="0" r="0" b="0"/>
+            <wp:docPr id="2046475969" name="Picture 1" descr="A screenshot of a computer program&#10;&#10;Description automatically generated"/>
+            <wp:cNvGraphicFramePr>
+              <a:graphicFrameLocks xmlns:a="http://schemas.openxmlformats.org/drawingml/2006/main" noChangeAspect="1"/>
+            </wp:cNvGraphicFramePr>
+            <a:graphic xmlns:a="http://schemas.openxmlformats.org/drawingml/2006/main">
+              <a:graphicData uri="http://schemas.openxmlformats.org/drawingml/2006/picture">
+                <pic:pic xmlns:pic="http://schemas.openxmlformats.org/drawingml/2006/picture">
+                  <pic:nvPicPr>
+                    <pic:cNvPr id="2046475969" name="Picture 1" descr="A screenshot of a computer program&#10;&#10;Description automatically generated"/>
+                    <pic:cNvPicPr/>
+                  </pic:nvPicPr>
+                  <pic:blipFill>
+                    <a:blip r:embed="rId10"/>
+                    <a:stretch>
+                      <a:fillRect/>
+                    </a:stretch>
+                  </pic:blipFill>
+                  <pic:spPr>
+                    <a:xfrm>
+                      <a:off x="0" y="0"/>
+                      <a:ext cx="4014341" cy="2832732"/>
+                    </a:xfrm>
+                    <a:prstGeom prst="rect">
+                      <a:avLst/>
+                    </a:prstGeom>
+                  </pic:spPr>
+                </pic:pic>
+              </a:graphicData>
+            </a:graphic>
+          </wp:inline>
+        </w:drawing>
+      </w:r>
+      <w:r>
+        <w:rPr>
+          <w:noProof/>
+        </w:rPr>
+        <w:t xml:space="preserve"> </w:t>
+      </w:r>
+      <w:r>
+        <w:rPr>
+          <w:noProof/>
+        </w:rPr>
+        <w:drawing>
+          <wp:inline distT="0" distB="0" distL="0" distR="0" wp14:anchorId="6FA15257" wp14:editId="5FA6F8EA">
+            <wp:extent cx="4328814" cy="4429125"/>
+            <wp:effectExtent l="0" t="0" r="0" b="0"/>
+            <wp:docPr id="645597205" name="Picture 1" descr="A screenshot of a computer&#10;&#10;Description automatically generated"/>
+            <wp:cNvGraphicFramePr>
+              <a:graphicFrameLocks xmlns:a="http://schemas.openxmlformats.org/drawingml/2006/main" noChangeAspect="1"/>
+            </wp:cNvGraphicFramePr>
+            <a:graphic xmlns:a="http://schemas.openxmlformats.org/drawingml/2006/main">
+              <a:graphicData uri="http://schemas.openxmlformats.org/drawingml/2006/picture">
+                <pic:pic xmlns:pic="http://schemas.openxmlformats.org/drawingml/2006/picture">
+                  <pic:nvPicPr>
+                    <pic:cNvPr id="645597205" name="Picture 1" descr="A screenshot of a computer&#10;&#10;Description automatically generated"/>
+                    <pic:cNvPicPr/>
+                  </pic:nvPicPr>
+                  <pic:blipFill>
+                    <a:blip r:embed="rId11"/>
+                    <a:stretch>
+                      <a:fillRect/>
+                    </a:stretch>
+                  </pic:blipFill>
+                  <pic:spPr>
+                    <a:xfrm>
+                      <a:off x="0" y="0"/>
+                      <a:ext cx="4332525" cy="4432922"/>
+                    </a:xfrm>
+                    <a:prstGeom prst="rect">
+                      <a:avLst/>
+                    </a:prstGeom>
+                  </pic:spPr>
+                </pic:pic>
+              </a:graphicData>
+            </a:graphic>
+          </wp:inline>
+        </w:drawing>
+      </w:r>
     </w:p>
     <w:p>
       <w:pPr>
@@ -1157,6 +1250,7 @@
           <w:sz w:val="24"/>
           <w:szCs w:val="24"/>
         </w:rPr>
+        <w:lastRenderedPageBreak/>
         <w:t xml:space="preserve">Save this file with your required screen shots </w:t>
       </w:r>
       <w:proofErr w:type="gramStart"/>
@@ -1291,10 +1385,10 @@
       </w:pPr>
     </w:p>
     <w:sectPr>
-      <w:headerReference w:type="default" r:id="rId10"/>
-      <w:footerReference w:type="default" r:id="rId11"/>
-      <w:headerReference w:type="first" r:id="rId12"/>
-      <w:footerReference w:type="first" r:id="rId13"/>
+      <w:headerReference w:type="default" r:id="rId12"/>
+      <w:footerReference w:type="default" r:id="rId13"/>
+      <w:headerReference w:type="first" r:id="rId14"/>
+      <w:footerReference w:type="first" r:id="rId15"/>
       <w:pgSz w:w="12240" w:h="15840"/>
       <w:pgMar w:top="1440" w:right="1440" w:bottom="1440" w:left="1440" w:header="0" w:footer="720" w:gutter="0"/>
       <w:cols w:space="720"/>

</xml_diff>